<commit_message>
Fixes page break with columns
</commit_message>
<xml_diff>
--- a/Tests/Test Data/docx/RKDOCXParagraphAttributeWriterTest/pagebreaks.docx
+++ b/Tests/Test Data/docx/RKDOCXParagraphAttributeWriterTest/pagebreaks.docx
@@ -14,12 +14,12 @@
     </w:p>
     <w:p>
       <w:r>
-        <w:br w:type="page"/>
+        <w:br w:type="column"/>
       </w:r>
     </w:p>
     <w:p>
       <w:r>
-        <w:br w:type="page"/>
+        <w:br w:type="column"/>
       </w:r>
     </w:p>
     <w:p>
@@ -34,7 +34,7 @@
     </w:p>
     <w:p>
       <w:r>
-        <w:br w:type="page"/>
+        <w:br w:type="column"/>
       </w:r>
     </w:p>
     <w:p>
@@ -49,7 +49,7 @@
     </w:p>
     <w:p>
       <w:r>
-        <w:br w:type="page"/>
+        <w:br w:type="column"/>
       </w:r>
     </w:p>
     <w:p>

</xml_diff>